<commit_message>
Enhanced Notes on Singly Linked List (SLL)
</commit_message>
<xml_diff>
--- a/NOTES/DSA/LinkedList/SinglyLinkedList/PythonSinglyLinkedList.docx
+++ b/NOTES/DSA/LinkedList/SinglyLinkedList/PythonSinglyLinkedList.docx
@@ -52,7 +52,7 @@
     <w:p>
       <w:r>
         <w:pict w14:anchorId="50BA7508">
-          <v:rect id="_x0000_i1329" style="width:0;height:1.5pt" o:hralign="center" o:hrstd="t" o:hr="t"/>
+          <v:rect id="_x0000_i1055" style="width:0;height:1.5pt" o:hralign="center" o:hrstd="t" o:hr="t"/>
         </w:pict>
       </w:r>
     </w:p>
@@ -62,7 +62,13 @@
       </w:pPr>
       <w:bookmarkStart w:id="1" w:name="what-is-a-singly-linked-list"/>
       <w:r>
-        <w:t>🚀 What is a Singly Linked List?</w:t>
+        <w:rPr>
+          <w:rFonts w:ascii="Segoe UI Emoji" w:hAnsi="Segoe UI Emoji" w:cs="Segoe UI Emoji"/>
+        </w:rPr>
+        <w:t>🚀</w:t>
+      </w:r>
+      <w:r>
+        <w:t xml:space="preserve"> What is a Singly Linked List?</w:t>
       </w:r>
     </w:p>
     <w:p>
@@ -118,6 +124,11 @@
       <w:r>
         <w:t>Only the first node (head) is accessible directly. All navigation is done sequentially.</w:t>
       </w:r>
+    </w:p>
+    <w:p>
+      <w:pPr>
+        <w:pStyle w:val="BodyText"/>
+      </w:pPr>
     </w:p>
     <w:p>
       <w:pPr>
@@ -235,7 +246,7 @@
     <w:p>
       <w:r>
         <w:pict w14:anchorId="1C28982A">
-          <v:rect id="_x0000_i1330" style="width:0;height:1.5pt" o:hralign="center" o:hrstd="t" o:hr="t"/>
+          <v:rect id="_x0000_i1056" style="width:0;height:1.5pt" o:hralign="center" o:hrstd="t" o:hr="t"/>
         </w:pict>
       </w:r>
     </w:p>
@@ -450,7 +461,7 @@
     <w:p>
       <w:r>
         <w:pict w14:anchorId="5C623815">
-          <v:rect id="_x0000_i1331" style="width:0;height:1.5pt" o:hralign="center" o:hrstd="t" o:hr="t"/>
+          <v:rect id="_x0000_i1057" style="width:0;height:1.5pt" o:hralign="center" o:hrstd="t" o:hr="t"/>
         </w:pict>
       </w:r>
     </w:p>
@@ -658,7 +669,7 @@
     <w:p>
       <w:r>
         <w:pict w14:anchorId="3F0E59A4">
-          <v:rect id="_x0000_i1332" style="width:0;height:1.5pt" o:hralign="center" o:hrstd="t" o:hr="t"/>
+          <v:rect id="_x0000_i1058" style="width:0;height:1.5pt" o:hralign="center" o:hrstd="t" o:hr="t"/>
         </w:pict>
       </w:r>
     </w:p>
@@ -2692,7 +2703,21 @@
         <w:rPr>
           <w:rStyle w:val="NormalTok"/>
         </w:rPr>
-        <w:t xml:space="preserve"> delete_position </w:t>
+        <w:t xml:space="preserve"> </w:t>
+      </w:r>
+      <w:proofErr w:type="spellStart"/>
+      <w:r>
+        <w:rPr>
+          <w:rStyle w:val="NormalTok"/>
+        </w:rPr>
+        <w:t>delete_position</w:t>
+      </w:r>
+      <w:proofErr w:type="spellEnd"/>
+      <w:r>
+        <w:rPr>
+          <w:rStyle w:val="NormalTok"/>
+        </w:rPr>
+        <w:t xml:space="preserve"> </w:t>
       </w:r>
       <w:r>
         <w:rPr>
@@ -2788,7 +2813,21 @@
         <w:rPr>
           <w:rStyle w:val="NormalTok"/>
         </w:rPr>
-        <w:t xml:space="preserve"> delete_position </w:t>
+        <w:t xml:space="preserve"> </w:t>
+      </w:r>
+      <w:proofErr w:type="spellStart"/>
+      <w:r>
+        <w:rPr>
+          <w:rStyle w:val="NormalTok"/>
+        </w:rPr>
+        <w:t>delete_position</w:t>
+      </w:r>
+      <w:proofErr w:type="spellEnd"/>
+      <w:r>
+        <w:rPr>
+          <w:rStyle w:val="NormalTok"/>
+        </w:rPr>
+        <w:t xml:space="preserve"> </w:t>
       </w:r>
       <w:r>
         <w:rPr>
@@ -2823,6 +2862,7 @@
         </w:rPr>
         <w:t xml:space="preserve">        </w:t>
       </w:r>
+      <w:proofErr w:type="spellStart"/>
       <w:r>
         <w:rPr>
           <w:rStyle w:val="VariableTok"/>
@@ -2833,7 +2873,14 @@
         <w:rPr>
           <w:rStyle w:val="NormalTok"/>
         </w:rPr>
-        <w:t>.delete_at_beginning()</w:t>
+        <w:t>.delete_at_beginning</w:t>
+      </w:r>
+      <w:proofErr w:type="spellEnd"/>
+      <w:r>
+        <w:rPr>
+          <w:rStyle w:val="NormalTok"/>
+        </w:rPr>
+        <w:t>()</w:t>
       </w:r>
       <w:r>
         <w:br/>
@@ -2860,7 +2907,21 @@
         <w:rPr>
           <w:rStyle w:val="NormalTok"/>
         </w:rPr>
-        <w:t xml:space="preserve">    current_node </w:t>
+        <w:t xml:space="preserve">    </w:t>
+      </w:r>
+      <w:proofErr w:type="spellStart"/>
+      <w:r>
+        <w:rPr>
+          <w:rStyle w:val="NormalTok"/>
+        </w:rPr>
+        <w:t>current_node</w:t>
+      </w:r>
+      <w:proofErr w:type="spellEnd"/>
+      <w:r>
+        <w:rPr>
+          <w:rStyle w:val="NormalTok"/>
+        </w:rPr>
+        <w:t xml:space="preserve"> </w:t>
       </w:r>
       <w:r>
         <w:rPr>
@@ -2874,6 +2935,7 @@
         </w:rPr>
         <w:t xml:space="preserve"> </w:t>
       </w:r>
+      <w:proofErr w:type="spellStart"/>
       <w:r>
         <w:rPr>
           <w:rStyle w:val="VariableTok"/>
@@ -2886,14 +2948,29 @@
         </w:rPr>
         <w:t>.head</w:t>
       </w:r>
-      <w:r>
-        <w:br/>
-      </w:r>
-      <w:r>
-        <w:rPr>
-          <w:rStyle w:val="NormalTok"/>
-        </w:rPr>
-        <w:t xml:space="preserve">    current_position </w:t>
+      <w:proofErr w:type="spellEnd"/>
+      <w:r>
+        <w:br/>
+      </w:r>
+      <w:r>
+        <w:rPr>
+          <w:rStyle w:val="NormalTok"/>
+        </w:rPr>
+        <w:t xml:space="preserve">    </w:t>
+      </w:r>
+      <w:proofErr w:type="spellStart"/>
+      <w:r>
+        <w:rPr>
+          <w:rStyle w:val="NormalTok"/>
+        </w:rPr>
+        <w:t>current_position</w:t>
+      </w:r>
+      <w:proofErr w:type="spellEnd"/>
+      <w:r>
+        <w:rPr>
+          <w:rStyle w:val="NormalTok"/>
+        </w:rPr>
+        <w:t xml:space="preserve"> </w:t>
       </w:r>
       <w:r>
         <w:rPr>
@@ -3117,7 +3194,21 @@
         <w:rPr>
           <w:rStyle w:val="NormalTok"/>
         </w:rPr>
-        <w:t xml:space="preserve">        current_node </w:t>
+        <w:t xml:space="preserve">        </w:t>
+      </w:r>
+      <w:proofErr w:type="spellStart"/>
+      <w:r>
+        <w:rPr>
+          <w:rStyle w:val="NormalTok"/>
+        </w:rPr>
+        <w:t>current_node</w:t>
+      </w:r>
+      <w:proofErr w:type="spellEnd"/>
+      <w:r>
+        <w:rPr>
+          <w:rStyle w:val="NormalTok"/>
+        </w:rPr>
+        <w:t xml:space="preserve"> </w:t>
       </w:r>
       <w:r>
         <w:rPr>
@@ -4170,7 +4261,7 @@
     <w:p>
       <w:r>
         <w:pict w14:anchorId="2491C484">
-          <v:rect id="_x0000_i1333" style="width:0;height:1.5pt" o:hralign="center" o:hrstd="t" o:hr="t"/>
+          <v:rect id="_x0000_i1059" style="width:0;height:1.5pt" o:hralign="center" o:hrstd="t" o:hr="t"/>
         </w:pict>
       </w:r>
     </w:p>
@@ -4670,7 +4761,7 @@
     <w:p>
       <w:r>
         <w:pict w14:anchorId="072CD0ED">
-          <v:rect id="_x0000_i1335" style="width:0;height:1.5pt" o:hralign="center" o:bullet="t" o:hrstd="t" o:hr="t"/>
+          <v:rect id="_x0000_i1060" style="width:0;height:1.5pt" o:hralign="center" o:bullet="t" o:hrstd="t" o:hr="t"/>
         </w:pict>
       </w:r>
     </w:p>
@@ -4725,7 +4816,7 @@
     <w:p>
       <w:r>
         <w:pict w14:anchorId="5D57C6D3">
-          <v:rect id="_x0000_i1334" style="width:0;height:1.5pt" o:hralign="center" o:hrstd="t" o:hr="t"/>
+          <v:rect id="_x0000_i1061" style="width:0;height:1.5pt" o:hralign="center" o:hrstd="t" o:hr="t"/>
         </w:pict>
       </w:r>
     </w:p>
@@ -4800,12 +4891,12 @@
 <w:numbering xmlns:wpc="http://schemas.microsoft.com/office/word/2010/wordprocessingCanvas" xmlns:cx="http://schemas.microsoft.com/office/drawing/2014/chartex" xmlns:cx1="http://schemas.microsoft.com/office/drawing/2015/9/8/chartex" xmlns:cx2="http://schemas.microsoft.com/office/drawing/2015/10/21/chartex" xmlns:cx3="http://schemas.microsoft.com/office/drawing/2016/5/9/chartex" xmlns:cx4="http://schemas.microsoft.com/office/drawing/2016/5/10/chartex" xmlns:cx5="http://schemas.microsoft.com/office/drawing/2016/5/11/chartex" xmlns:cx6="http://schemas.microsoft.com/office/drawing/2016/5/12/chartex" xmlns:cx7="http://schemas.microsoft.com/office/drawing/2016/5/13/chartex" xmlns:cx8="http://schemas.microsoft.com/office/drawing/2016/5/14/chartex" xmlns:mc="http://schemas.openxmlformats.org/markup-compatibility/2006" xmlns:aink="http://schemas.microsoft.com/office/drawing/2016/ink" xmlns:am3d="http://schemas.microsoft.com/office/drawing/2017/model3d" xmlns:o="urn:schemas-microsoft-com:office:office" xmlns:oel="http://schemas.microsoft.com/office/2019/extlst" xmlns:r="http://schemas.openxmlformats.org/officeDocument/2006/relationships" xmlns:m="http://schemas.openxmlformats.org/officeDocument/2006/math" xmlns:v="urn:schemas-microsoft-com:vml" xmlns:wp14="http://schemas.microsoft.com/office/word/2010/wordprocessingDrawing" xmlns:wp="http://schemas.openxmlformats.org/drawingml/2006/wordprocessingDrawing" xmlns:w10="urn:schemas-microsoft-com:office:word" xmlns:w="http://schemas.openxmlformats.org/wordprocessingml/2006/main" xmlns:w14="http://schemas.microsoft.com/office/word/2010/wordml" xmlns:w15="http://schemas.microsoft.com/office/word/2012/wordml" xmlns:w16cex="http://schemas.microsoft.com/office/word/2018/wordml/cex" xmlns:w16cid="http://schemas.microsoft.com/office/word/2016/wordml/cid" xmlns:w16="http://schemas.microsoft.com/office/word/2018/wordml" xmlns:w16du="http://schemas.microsoft.com/office/word/2023/wordml/word16du" xmlns:w16sdtdh="http://schemas.microsoft.com/office/word/2020/wordml/sdtdatahash" xmlns:w16sdtfl="http://schemas.microsoft.com/office/word/2024/wordml/sdtformatlock" xmlns:w16se="http://schemas.microsoft.com/office/word/2015/wordml/symex" xmlns:wpg="http://schemas.microsoft.com/office/word/2010/wordprocessingGroup" xmlns:wpi="http://schemas.microsoft.com/office/word/2010/wordprocessingInk" xmlns:wne="http://schemas.microsoft.com/office/word/2006/wordml" xmlns:wps="http://schemas.microsoft.com/office/word/2010/wordprocessingShape" mc:Ignorable="w14 w15 w16se w16cid w16 w16cex w16sdtdh w16sdtfl w16du wp14">
   <w:numPicBullet w:numPicBulletId="0">
     <w:pict>
-      <v:rect id="_x0000_i1035" style="width:0;height:1.5pt" o:hralign="center" o:bullet="t" o:hrstd="t" o:hr="t"/>
+      <v:rect id="_x0000_i1039" style="width:0;height:1.5pt" o:hralign="center" o:bullet="t" o:hrstd="t" o:hr="t"/>
     </w:pict>
   </w:numPicBullet>
   <w:numPicBullet w:numPicBulletId="1">
     <w:pict>
-      <v:rect id="_x0000_i1036" style="width:0;height:1.5pt" o:hralign="center" o:bullet="t" o:hrstd="t" o:hr="t"/>
+      <v:rect id="_x0000_i1040" style="width:0;height:1.5pt" o:hralign="center" o:bullet="t" o:hrstd="t" o:hr="t"/>
     </w:pict>
   </w:numPicBullet>
   <w:abstractNum w:abstractNumId="0" w15:restartNumberingAfterBreak="0">
@@ -5293,7 +5384,6 @@
     <w:next w:val="BodyText"/>
     <w:link w:val="Heading2Char"/>
     <w:uiPriority w:val="9"/>
-    <w:semiHidden/>
     <w:unhideWhenUsed/>
     <w:qFormat/>
     <w:rsid w:val="00A10FD9"/>
@@ -5661,7 +5751,6 @@
     <w:basedOn w:val="DefaultParagraphFont"/>
     <w:link w:val="Heading2"/>
     <w:uiPriority w:val="9"/>
-    <w:semiHidden/>
     <w:rsid w:val="00A10FD9"/>
     <w:rPr>
       <w:rFonts w:asciiTheme="majorHAnsi" w:eastAsiaTheme="majorEastAsia" w:hAnsiTheme="majorHAnsi" w:cstheme="majorBidi"/>

</xml_diff>